<commit_message>
20th change in new branch
</commit_message>
<xml_diff>
--- a/14020520013董龙锐.docx
+++ b/14020520013董龙锐.docx
@@ -3914,7 +3914,7 @@
           <v:shape id="_x0000_i1025" type="#_x0000_t75" style="width:73.7pt;height:18pt" o:ole="">
             <v:imagedata r:id="rId11" o:title=""/>
           </v:shape>
-          <o:OLEObject Type="Embed" ProgID="Equation.DSMT4" ShapeID="_x0000_i1025" DrawAspect="Content" ObjectID="_1577181616" r:id="rId12"/>
+          <o:OLEObject Type="Embed" ProgID="Equation.DSMT4" ShapeID="_x0000_i1025" DrawAspect="Content" ObjectID="_1577182036" r:id="rId12"/>
         </w:object>
       </w:r>
       <w:r>
@@ -3968,7 +3968,7 @@
           <v:shape id="_x0000_i1026" type="#_x0000_t75" style="width:13.7pt;height:18pt" o:ole="">
             <v:imagedata r:id="rId13" o:title=""/>
           </v:shape>
-          <o:OLEObject Type="Embed" ProgID="Equation.DSMT4" ShapeID="_x0000_i1026" DrawAspect="Content" ObjectID="_1577181617" r:id="rId14"/>
+          <o:OLEObject Type="Embed" ProgID="Equation.DSMT4" ShapeID="_x0000_i1026" DrawAspect="Content" ObjectID="_1577182037" r:id="rId14"/>
         </w:object>
       </w:r>
       <w:r>
@@ -3990,7 +3990,7 @@
           <v:shape id="_x0000_i1027" type="#_x0000_t75" style="width:78pt;height:19.7pt" o:ole="">
             <v:imagedata r:id="rId15" o:title=""/>
           </v:shape>
-          <o:OLEObject Type="Embed" ProgID="Equation.DSMT4" ShapeID="_x0000_i1027" DrawAspect="Content" ObjectID="_1577181618" r:id="rId16"/>
+          <o:OLEObject Type="Embed" ProgID="Equation.DSMT4" ShapeID="_x0000_i1027" DrawAspect="Content" ObjectID="_1577182038" r:id="rId16"/>
         </w:object>
       </w:r>
       <w:r>
@@ -4012,7 +4012,7 @@
           <v:shape id="_x0000_i1028" type="#_x0000_t75" style="width:15.45pt;height:18pt" o:ole="">
             <v:imagedata r:id="rId17" o:title=""/>
           </v:shape>
-          <o:OLEObject Type="Embed" ProgID="Equation.DSMT4" ShapeID="_x0000_i1028" DrawAspect="Content" ObjectID="_1577181619" r:id="rId18"/>
+          <o:OLEObject Type="Embed" ProgID="Equation.DSMT4" ShapeID="_x0000_i1028" DrawAspect="Content" ObjectID="_1577182039" r:id="rId18"/>
         </w:object>
       </w:r>
       <w:r>
@@ -4034,7 +4034,7 @@
           <v:shape id="_x0000_i1029" type="#_x0000_t75" style="width:81.45pt;height:19.7pt" o:ole="">
             <v:imagedata r:id="rId19" o:title=""/>
           </v:shape>
-          <o:OLEObject Type="Embed" ProgID="Equation.DSMT4" ShapeID="_x0000_i1029" DrawAspect="Content" ObjectID="_1577181620" r:id="rId20"/>
+          <o:OLEObject Type="Embed" ProgID="Equation.DSMT4" ShapeID="_x0000_i1029" DrawAspect="Content" ObjectID="_1577182040" r:id="rId20"/>
         </w:object>
       </w:r>
       <w:r>
@@ -4056,7 +4056,7 @@
           <v:shape id="_x0000_i1030" type="#_x0000_t75" style="width:12pt;height:10.3pt" o:ole="">
             <v:imagedata r:id="rId21" o:title=""/>
           </v:shape>
-          <o:OLEObject Type="Embed" ProgID="Equation.DSMT4" ShapeID="_x0000_i1030" DrawAspect="Content" ObjectID="_1577181621" r:id="rId22"/>
+          <o:OLEObject Type="Embed" ProgID="Equation.DSMT4" ShapeID="_x0000_i1030" DrawAspect="Content" ObjectID="_1577182041" r:id="rId22"/>
         </w:object>
       </w:r>
       <w:r>
@@ -4078,7 +4078,7 @@
           <v:shape id="_x0000_i1031" type="#_x0000_t75" style="width:12pt;height:10.3pt" o:ole="">
             <v:imagedata r:id="rId23" o:title=""/>
           </v:shape>
-          <o:OLEObject Type="Embed" ProgID="Equation.DSMT4" ShapeID="_x0000_i1031" DrawAspect="Content" ObjectID="_1577181622" r:id="rId24"/>
+          <o:OLEObject Type="Embed" ProgID="Equation.DSMT4" ShapeID="_x0000_i1031" DrawAspect="Content" ObjectID="_1577182042" r:id="rId24"/>
         </w:object>
       </w:r>
       <w:r>
@@ -4141,7 +4141,7 @@
           <v:shape id="_x0000_i1032" type="#_x0000_t75" style="width:123.45pt;height:19.7pt" o:ole="">
             <v:imagedata r:id="rId25" o:title=""/>
           </v:shape>
-          <o:OLEObject Type="Embed" ProgID="Equation.DSMT4" ShapeID="_x0000_i1032" DrawAspect="Content" ObjectID="_1577181623" r:id="rId26"/>
+          <o:OLEObject Type="Embed" ProgID="Equation.DSMT4" ShapeID="_x0000_i1032" DrawAspect="Content" ObjectID="_1577182043" r:id="rId26"/>
         </w:object>
       </w:r>
       <w:r>
@@ -4324,7 +4324,7 @@
           <v:shape id="_x0000_i1033" type="#_x0000_t75" style="width:124.3pt;height:37.7pt" o:ole="">
             <v:imagedata r:id="rId27" o:title=""/>
           </v:shape>
-          <o:OLEObject Type="Embed" ProgID="Equation.DSMT4" ShapeID="_x0000_i1033" DrawAspect="Content" ObjectID="_1577181624" r:id="rId28"/>
+          <o:OLEObject Type="Embed" ProgID="Equation.DSMT4" ShapeID="_x0000_i1033" DrawAspect="Content" ObjectID="_1577182044" r:id="rId28"/>
         </w:object>
       </w:r>
       <w:r>
@@ -4531,7 +4531,7 @@
           <v:shape id="_x0000_i1034" type="#_x0000_t75" style="width:192pt;height:37.7pt" o:ole="">
             <v:imagedata r:id="rId29" o:title=""/>
           </v:shape>
-          <o:OLEObject Type="Embed" ProgID="Equation.DSMT4" ShapeID="_x0000_i1034" DrawAspect="Content" ObjectID="_1577181625" r:id="rId30"/>
+          <o:OLEObject Type="Embed" ProgID="Equation.DSMT4" ShapeID="_x0000_i1034" DrawAspect="Content" ObjectID="_1577182045" r:id="rId30"/>
         </w:object>
       </w:r>
       <w:r>
@@ -4752,7 +4752,7 @@
           <v:shape id="_x0000_i1035" type="#_x0000_t75" style="width:61.7pt;height:18pt" o:ole="">
             <v:imagedata r:id="rId31" o:title=""/>
           </v:shape>
-          <o:OLEObject Type="Embed" ProgID="Equation.DSMT4" ShapeID="_x0000_i1035" DrawAspect="Content" ObjectID="_1577181626" r:id="rId32"/>
+          <o:OLEObject Type="Embed" ProgID="Equation.DSMT4" ShapeID="_x0000_i1035" DrawAspect="Content" ObjectID="_1577182046" r:id="rId32"/>
         </w:object>
       </w:r>
       <w:r>
@@ -4949,7 +4949,7 @@
           <v:shape id="_x0000_i1036" type="#_x0000_t75" style="width:124.3pt;height:19.7pt" o:ole="">
             <v:imagedata r:id="rId33" o:title=""/>
           </v:shape>
-          <o:OLEObject Type="Embed" ProgID="Equation.DSMT4" ShapeID="_x0000_i1036" DrawAspect="Content" ObjectID="_1577181627" r:id="rId34"/>
+          <o:OLEObject Type="Embed" ProgID="Equation.DSMT4" ShapeID="_x0000_i1036" DrawAspect="Content" ObjectID="_1577182047" r:id="rId34"/>
         </w:object>
       </w:r>
       <w:r>
@@ -5132,7 +5132,7 @@
           <v:shape id="_x0000_i1037" type="#_x0000_t75" style="width:174pt;height:37.7pt" o:ole="">
             <v:imagedata r:id="rId35" o:title=""/>
           </v:shape>
-          <o:OLEObject Type="Embed" ProgID="Equation.DSMT4" ShapeID="_x0000_i1037" DrawAspect="Content" ObjectID="_1577181628" r:id="rId36"/>
+          <o:OLEObject Type="Embed" ProgID="Equation.DSMT4" ShapeID="_x0000_i1037" DrawAspect="Content" ObjectID="_1577182048" r:id="rId36"/>
         </w:object>
       </w:r>
       <w:r>
@@ -5313,7 +5313,7 @@
           <v:shape id="_x0000_i1038" type="#_x0000_t75" style="width:138pt;height:37.7pt" o:ole="">
             <v:imagedata r:id="rId37" o:title=""/>
           </v:shape>
-          <o:OLEObject Type="Embed" ProgID="Equation.DSMT4" ShapeID="_x0000_i1038" DrawAspect="Content" ObjectID="_1577181629" r:id="rId38"/>
+          <o:OLEObject Type="Embed" ProgID="Equation.DSMT4" ShapeID="_x0000_i1038" DrawAspect="Content" ObjectID="_1577182049" r:id="rId38"/>
         </w:object>
       </w:r>
       <w:r>
@@ -5494,7 +5494,7 @@
           <v:shape id="_x0000_i1039" type="#_x0000_t75" style="width:63.45pt;height:19.7pt" o:ole="">
             <v:imagedata r:id="rId39" o:title=""/>
           </v:shape>
-          <o:OLEObject Type="Embed" ProgID="Equation.DSMT4" ShapeID="_x0000_i1039" DrawAspect="Content" ObjectID="_1577181630" r:id="rId40"/>
+          <o:OLEObject Type="Embed" ProgID="Equation.DSMT4" ShapeID="_x0000_i1039" DrawAspect="Content" ObjectID="_1577182050" r:id="rId40"/>
         </w:object>
       </w:r>
       <w:r>
@@ -5675,7 +5675,7 @@
           <v:shape id="_x0000_i1040" type="#_x0000_t75" style="width:76.3pt;height:19.7pt" o:ole="">
             <v:imagedata r:id="rId41" o:title=""/>
           </v:shape>
-          <o:OLEObject Type="Embed" ProgID="Equation.DSMT4" ShapeID="_x0000_i1040" DrawAspect="Content" ObjectID="_1577181631" r:id="rId42"/>
+          <o:OLEObject Type="Embed" ProgID="Equation.DSMT4" ShapeID="_x0000_i1040" DrawAspect="Content" ObjectID="_1577182051" r:id="rId42"/>
         </w:object>
       </w:r>
       <w:r>
@@ -5858,7 +5858,7 @@
           <v:shape id="_x0000_i1041" type="#_x0000_t75" style="width:147.45pt;height:36pt" o:ole="">
             <v:imagedata r:id="rId43" o:title=""/>
           </v:shape>
-          <o:OLEObject Type="Embed" ProgID="Equation.DSMT4" ShapeID="_x0000_i1041" DrawAspect="Content" ObjectID="_1577181632" r:id="rId44"/>
+          <o:OLEObject Type="Embed" ProgID="Equation.DSMT4" ShapeID="_x0000_i1041" DrawAspect="Content" ObjectID="_1577182052" r:id="rId44"/>
         </w:object>
       </w:r>
       <w:r>
@@ -6156,7 +6156,7 @@
           <v:shape id="_x0000_i1042" type="#_x0000_t75" style="width:121.7pt;height:19.7pt" o:ole="">
             <v:imagedata r:id="rId45" o:title=""/>
           </v:shape>
-          <o:OLEObject Type="Embed" ProgID="Equation.DSMT4" ShapeID="_x0000_i1042" DrawAspect="Content" ObjectID="_1577181633" r:id="rId46"/>
+          <o:OLEObject Type="Embed" ProgID="Equation.DSMT4" ShapeID="_x0000_i1042" DrawAspect="Content" ObjectID="_1577182053" r:id="rId46"/>
         </w:object>
       </w:r>
       <w:r>
@@ -6337,7 +6337,7 @@
           <v:shape id="_x0000_i1043" type="#_x0000_t75" style="width:109.7pt;height:19.7pt" o:ole="">
             <v:imagedata r:id="rId47" o:title=""/>
           </v:shape>
-          <o:OLEObject Type="Embed" ProgID="Equation.DSMT4" ShapeID="_x0000_i1043" DrawAspect="Content" ObjectID="_1577181634" r:id="rId48"/>
+          <o:OLEObject Type="Embed" ProgID="Equation.DSMT4" ShapeID="_x0000_i1043" DrawAspect="Content" ObjectID="_1577182054" r:id="rId48"/>
         </w:object>
       </w:r>
       <w:r>
@@ -6542,7 +6542,7 @@
           <v:shape id="_x0000_i1044" type="#_x0000_t75" style="width:105.45pt;height:36pt" o:ole="">
             <v:imagedata r:id="rId49" o:title=""/>
           </v:shape>
-          <o:OLEObject Type="Embed" ProgID="Equation.DSMT4" ShapeID="_x0000_i1044" DrawAspect="Content" ObjectID="_1577181635" r:id="rId50"/>
+          <o:OLEObject Type="Embed" ProgID="Equation.DSMT4" ShapeID="_x0000_i1044" DrawAspect="Content" ObjectID="_1577182055" r:id="rId50"/>
         </w:object>
       </w:r>
       <w:r>
@@ -6841,7 +6841,7 @@
           <v:shape id="_x0000_i1045" type="#_x0000_t75" style="width:34.3pt;height:18pt" o:ole="">
             <v:imagedata r:id="rId51" o:title=""/>
           </v:shape>
-          <o:OLEObject Type="Embed" ProgID="Equation.DSMT4" ShapeID="_x0000_i1045" DrawAspect="Content" ObjectID="_1577181636" r:id="rId52"/>
+          <o:OLEObject Type="Embed" ProgID="Equation.DSMT4" ShapeID="_x0000_i1045" DrawAspect="Content" ObjectID="_1577182056" r:id="rId52"/>
         </w:object>
       </w:r>
       <w:r>
@@ -6946,7 +6946,7 @@
           <v:shape id="_x0000_i1046" type="#_x0000_t75" style="width:100.3pt;height:37.7pt" o:ole="">
             <v:imagedata r:id="rId53" o:title=""/>
           </v:shape>
-          <o:OLEObject Type="Embed" ProgID="Equation.DSMT4" ShapeID="_x0000_i1046" DrawAspect="Content" ObjectID="_1577181637" r:id="rId54"/>
+          <o:OLEObject Type="Embed" ProgID="Equation.DSMT4" ShapeID="_x0000_i1046" DrawAspect="Content" ObjectID="_1577182057" r:id="rId54"/>
         </w:object>
       </w:r>
       <w:r>
@@ -7151,7 +7151,7 @@
           <v:shape id="_x0000_i1047" type="#_x0000_t75" style="width:162pt;height:19.7pt" o:ole="">
             <v:imagedata r:id="rId55" o:title=""/>
           </v:shape>
-          <o:OLEObject Type="Embed" ProgID="Equation.DSMT4" ShapeID="_x0000_i1047" DrawAspect="Content" ObjectID="_1577181638" r:id="rId56"/>
+          <o:OLEObject Type="Embed" ProgID="Equation.DSMT4" ShapeID="_x0000_i1047" DrawAspect="Content" ObjectID="_1577182058" r:id="rId56"/>
         </w:object>
       </w:r>
       <w:r>
@@ -7357,7 +7357,7 @@
           <v:shape id="_x0000_i1048" type="#_x0000_t75" style="width:64.3pt;height:31.7pt" o:ole="">
             <v:imagedata r:id="rId57" o:title=""/>
           </v:shape>
-          <o:OLEObject Type="Embed" ProgID="Equation.DSMT4" ShapeID="_x0000_i1048" DrawAspect="Content" ObjectID="_1577181639" r:id="rId58"/>
+          <o:OLEObject Type="Embed" ProgID="Equation.DSMT4" ShapeID="_x0000_i1048" DrawAspect="Content" ObjectID="_1577182059" r:id="rId58"/>
         </w:object>
       </w:r>
       <w:r>
@@ -7563,7 +7563,7 @@
           <v:shape id="_x0000_i1049" type="#_x0000_t75" style="width:88.3pt;height:19.7pt" o:ole="">
             <v:imagedata r:id="rId59" o:title=""/>
           </v:shape>
-          <o:OLEObject Type="Embed" ProgID="Equation.DSMT4" ShapeID="_x0000_i1049" DrawAspect="Content" ObjectID="_1577181640" r:id="rId60"/>
+          <o:OLEObject Type="Embed" ProgID="Equation.DSMT4" ShapeID="_x0000_i1049" DrawAspect="Content" ObjectID="_1577182060" r:id="rId60"/>
         </w:object>
       </w:r>
       <w:r>
@@ -7719,7 +7719,7 @@
           <v:shape id="_x0000_i1050" type="#_x0000_t75" style="width:16.3pt;height:18pt" o:ole="">
             <v:imagedata r:id="rId61" o:title=""/>
           </v:shape>
-          <o:OLEObject Type="Embed" ProgID="Equation.DSMT4" ShapeID="_x0000_i1050" DrawAspect="Content" ObjectID="_1577181641" r:id="rId62"/>
+          <o:OLEObject Type="Embed" ProgID="Equation.DSMT4" ShapeID="_x0000_i1050" DrawAspect="Content" ObjectID="_1577182061" r:id="rId62"/>
         </w:object>
       </w:r>
       <w:r>
@@ -7766,7 +7766,7 @@
           <v:shape id="_x0000_i1051" type="#_x0000_t75" style="width:73.7pt;height:19.7pt" o:ole="">
             <v:imagedata r:id="rId63" o:title=""/>
           </v:shape>
-          <o:OLEObject Type="Embed" ProgID="Equation.DSMT4" ShapeID="_x0000_i1051" DrawAspect="Content" ObjectID="_1577181642" r:id="rId64"/>
+          <o:OLEObject Type="Embed" ProgID="Equation.DSMT4" ShapeID="_x0000_i1051" DrawAspect="Content" ObjectID="_1577182062" r:id="rId64"/>
         </w:object>
       </w:r>
       <w:r>
@@ -7947,7 +7947,7 @@
           <v:shape id="_x0000_i1052" type="#_x0000_t75" style="width:30pt;height:19.7pt" o:ole="">
             <v:imagedata r:id="rId65" o:title=""/>
           </v:shape>
-          <o:OLEObject Type="Embed" ProgID="Equation.DSMT4" ShapeID="_x0000_i1052" DrawAspect="Content" ObjectID="_1577181643" r:id="rId66"/>
+          <o:OLEObject Type="Embed" ProgID="Equation.DSMT4" ShapeID="_x0000_i1052" DrawAspect="Content" ObjectID="_1577182063" r:id="rId66"/>
         </w:object>
       </w:r>
       <w:r>
@@ -8034,7 +8034,7 @@
           <v:shape id="_x0000_i1053" type="#_x0000_t75" style="width:162pt;height:19.7pt" o:ole="">
             <v:imagedata r:id="rId67" o:title=""/>
           </v:shape>
-          <o:OLEObject Type="Embed" ProgID="Equation.DSMT4" ShapeID="_x0000_i1053" DrawAspect="Content" ObjectID="_1577181644" r:id="rId68"/>
+          <o:OLEObject Type="Embed" ProgID="Equation.DSMT4" ShapeID="_x0000_i1053" DrawAspect="Content" ObjectID="_1577182064" r:id="rId68"/>
         </w:object>
       </w:r>
       <w:r>
@@ -8190,7 +8190,7 @@
           <v:shape id="_x0000_i1054" type="#_x0000_t75" style="width:70.3pt;height:19.7pt" o:ole="">
             <v:imagedata r:id="rId69" o:title=""/>
           </v:shape>
-          <o:OLEObject Type="Embed" ProgID="Equation.DSMT4" ShapeID="_x0000_i1054" DrawAspect="Content" ObjectID="_1577181645" r:id="rId70"/>
+          <o:OLEObject Type="Embed" ProgID="Equation.DSMT4" ShapeID="_x0000_i1054" DrawAspect="Content" ObjectID="_1577182065" r:id="rId70"/>
         </w:object>
       </w:r>
       <w:r>
@@ -8262,7 +8262,7 @@
           <v:shape id="_x0000_i1055" type="#_x0000_t75" style="width:66pt;height:19.7pt" o:ole="">
             <v:imagedata r:id="rId71" o:title=""/>
           </v:shape>
-          <o:OLEObject Type="Embed" ProgID="Equation.DSMT4" ShapeID="_x0000_i1055" DrawAspect="Content" ObjectID="_1577181646" r:id="rId72"/>
+          <o:OLEObject Type="Embed" ProgID="Equation.DSMT4" ShapeID="_x0000_i1055" DrawAspect="Content" ObjectID="_1577182066" r:id="rId72"/>
         </w:object>
       </w:r>
       <w:r>
@@ -8334,7 +8334,7 @@
           <v:shape id="_x0000_i1056" type="#_x0000_t75" style="width:91.7pt;height:19.7pt" o:ole="">
             <v:imagedata r:id="rId73" o:title=""/>
           </v:shape>
-          <o:OLEObject Type="Embed" ProgID="Equation.DSMT4" ShapeID="_x0000_i1056" DrawAspect="Content" ObjectID="_1577181647" r:id="rId74"/>
+          <o:OLEObject Type="Embed" ProgID="Equation.DSMT4" ShapeID="_x0000_i1056" DrawAspect="Content" ObjectID="_1577182067" r:id="rId74"/>
         </w:object>
       </w:r>
       <w:r>
@@ -8636,7 +8636,7 @@
           <v:shape id="_x0000_i1057" type="#_x0000_t75" style="width:166.3pt;height:37.7pt" o:ole="">
             <v:imagedata r:id="rId75" o:title=""/>
           </v:shape>
-          <o:OLEObject Type="Embed" ProgID="Equation.DSMT4" ShapeID="_x0000_i1057" DrawAspect="Content" ObjectID="_1577181648" r:id="rId76"/>
+          <o:OLEObject Type="Embed" ProgID="Equation.DSMT4" ShapeID="_x0000_i1057" DrawAspect="Content" ObjectID="_1577182068" r:id="rId76"/>
         </w:object>
       </w:r>
       <w:r>
@@ -8793,7 +8793,7 @@
           <v:shape id="_x0000_i1058" type="#_x0000_t75" style="width:82.3pt;height:19.7pt" o:ole="">
             <v:imagedata r:id="rId77" o:title=""/>
           </v:shape>
-          <o:OLEObject Type="Embed" ProgID="Equation.DSMT4" ShapeID="_x0000_i1058" DrawAspect="Content" ObjectID="_1577181649" r:id="rId78"/>
+          <o:OLEObject Type="Embed" ProgID="Equation.DSMT4" ShapeID="_x0000_i1058" DrawAspect="Content" ObjectID="_1577182069" r:id="rId78"/>
         </w:object>
       </w:r>
       <w:r>
@@ -8841,7 +8841,7 @@
           <v:shape id="_x0000_i1059" type="#_x0000_t75" style="width:208.3pt;height:54pt" o:ole="">
             <v:imagedata r:id="rId79" o:title=""/>
           </v:shape>
-          <o:OLEObject Type="Embed" ProgID="Equation.DSMT4" ShapeID="_x0000_i1059" DrawAspect="Content" ObjectID="_1577181650" r:id="rId80"/>
+          <o:OLEObject Type="Embed" ProgID="Equation.DSMT4" ShapeID="_x0000_i1059" DrawAspect="Content" ObjectID="_1577182070" r:id="rId80"/>
         </w:object>
       </w:r>
       <w:r>
@@ -9095,7 +9095,7 @@
           <v:shape id="_x0000_i1060" type="#_x0000_t75" style="width:13.7pt;height:18pt" o:ole="">
             <v:imagedata r:id="rId81" o:title=""/>
           </v:shape>
-          <o:OLEObject Type="Embed" ProgID="Equation.DSMT4" ShapeID="_x0000_i1060" DrawAspect="Content" ObjectID="_1577181651" r:id="rId82"/>
+          <o:OLEObject Type="Embed" ProgID="Equation.DSMT4" ShapeID="_x0000_i1060" DrawAspect="Content" ObjectID="_1577182071" r:id="rId82"/>
         </w:object>
       </w:r>
       <w:r>
@@ -9116,7 +9116,7 @@
           <v:shape id="_x0000_i1061" type="#_x0000_t75" style="width:19.7pt;height:19.7pt" o:ole="">
             <v:imagedata r:id="rId83" o:title=""/>
           </v:shape>
-          <o:OLEObject Type="Embed" ProgID="Equation.DSMT4" ShapeID="_x0000_i1061" DrawAspect="Content" ObjectID="_1577181652" r:id="rId84"/>
+          <o:OLEObject Type="Embed" ProgID="Equation.DSMT4" ShapeID="_x0000_i1061" DrawAspect="Content" ObjectID="_1577182072" r:id="rId84"/>
         </w:object>
       </w:r>
       <w:r>
@@ -9137,7 +9137,7 @@
           <v:shape id="_x0000_i1062" type="#_x0000_t75" style="width:21.45pt;height:15.45pt" o:ole="">
             <v:imagedata r:id="rId85" o:title=""/>
           </v:shape>
-          <o:OLEObject Type="Embed" ProgID="Equation.DSMT4" ShapeID="_x0000_i1062" DrawAspect="Content" ObjectID="_1577181653" r:id="rId86"/>
+          <o:OLEObject Type="Embed" ProgID="Equation.DSMT4" ShapeID="_x0000_i1062" DrawAspect="Content" ObjectID="_1577182073" r:id="rId86"/>
         </w:object>
       </w:r>
       <w:r>
@@ -9185,7 +9185,7 @@
           <v:shape id="_x0000_i1063" type="#_x0000_t75" style="width:214.3pt;height:34.3pt" o:ole="">
             <v:imagedata r:id="rId87" o:title=""/>
           </v:shape>
-          <o:OLEObject Type="Embed" ProgID="Equation.DSMT4" ShapeID="_x0000_i1063" DrawAspect="Content" ObjectID="_1577181654" r:id="rId88"/>
+          <o:OLEObject Type="Embed" ProgID="Equation.DSMT4" ShapeID="_x0000_i1063" DrawAspect="Content" ObjectID="_1577182074" r:id="rId88"/>
         </w:object>
       </w:r>
       <w:r>
@@ -9389,7 +9389,7 @@
           <v:shape id="_x0000_i1064" type="#_x0000_t75" style="width:91.7pt;height:31.7pt" o:ole="">
             <v:imagedata r:id="rId89" o:title=""/>
           </v:shape>
-          <o:OLEObject Type="Embed" ProgID="Equation.DSMT4" ShapeID="_x0000_i1064" DrawAspect="Content" ObjectID="_1577181655" r:id="rId90"/>
+          <o:OLEObject Type="Embed" ProgID="Equation.DSMT4" ShapeID="_x0000_i1064" DrawAspect="Content" ObjectID="_1577182075" r:id="rId90"/>
         </w:object>
       </w:r>
       <w:r>
@@ -9570,7 +9570,7 @@
           <v:shape id="_x0000_i1065" type="#_x0000_t75" style="width:43.7pt;height:18pt" o:ole="">
             <v:imagedata r:id="rId91" o:title=""/>
           </v:shape>
-          <o:OLEObject Type="Embed" ProgID="Equation.DSMT4" ShapeID="_x0000_i1065" DrawAspect="Content" ObjectID="_1577181656" r:id="rId92"/>
+          <o:OLEObject Type="Embed" ProgID="Equation.DSMT4" ShapeID="_x0000_i1065" DrawAspect="Content" ObjectID="_1577182076" r:id="rId92"/>
         </w:object>
       </w:r>
       <w:r>
@@ -9725,7 +9725,7 @@
           <v:shape id="_x0000_i1066" type="#_x0000_t75" style="width:13.7pt;height:13.7pt" o:ole="">
             <v:imagedata r:id="rId93" o:title=""/>
           </v:shape>
-          <o:OLEObject Type="Embed" ProgID="Equation.DSMT4" ShapeID="_x0000_i1066" DrawAspect="Content" ObjectID="_1577181657" r:id="rId94"/>
+          <o:OLEObject Type="Embed" ProgID="Equation.DSMT4" ShapeID="_x0000_i1066" DrawAspect="Content" ObjectID="_1577182077" r:id="rId94"/>
         </w:object>
       </w:r>
       <w:r>
@@ -9866,7 +9866,7 @@
           <v:shape id="_x0000_i1067" type="#_x0000_t75" style="width:249.45pt;height:37.7pt" o:ole="">
             <v:imagedata r:id="rId95" o:title=""/>
           </v:shape>
-          <o:OLEObject Type="Embed" ProgID="Equation.DSMT4" ShapeID="_x0000_i1067" DrawAspect="Content" ObjectID="_1577181658" r:id="rId96"/>
+          <o:OLEObject Type="Embed" ProgID="Equation.DSMT4" ShapeID="_x0000_i1067" DrawAspect="Content" ObjectID="_1577182078" r:id="rId96"/>
         </w:object>
       </w:r>
       <w:r>
@@ -14769,7 +14769,7 @@
                 <v:shape id="_x0000_i1068" type="#_x0000_t75" style="width:25.7pt;height:13.7pt" o:ole="">
                   <v:imagedata r:id="rId104" o:title=""/>
                 </v:shape>
-                <o:OLEObject Type="Embed" ProgID="Equation.DSMT4" ShapeID="_x0000_i1068" DrawAspect="Content" ObjectID="_1577181659" r:id="rId105"/>
+                <o:OLEObject Type="Embed" ProgID="Equation.DSMT4" ShapeID="_x0000_i1068" DrawAspect="Content" ObjectID="_1577182079" r:id="rId105"/>
               </w:object>
             </w:r>
             <w:r>
@@ -14829,7 +14829,7 @@
                 <v:shape id="_x0000_i1069" type="#_x0000_t75" style="width:25.7pt;height:13.7pt" o:ole="">
                   <v:imagedata r:id="rId104" o:title=""/>
                 </v:shape>
-                <o:OLEObject Type="Embed" ProgID="Equation.DSMT4" ShapeID="_x0000_i1069" DrawAspect="Content" ObjectID="_1577181660" r:id="rId106"/>
+                <o:OLEObject Type="Embed" ProgID="Equation.DSMT4" ShapeID="_x0000_i1069" DrawAspect="Content" ObjectID="_1577182080" r:id="rId106"/>
               </w:object>
             </w:r>
             <w:r>
@@ -15130,7 +15130,7 @@
           <v:shape id="_x0000_i1070" type="#_x0000_t75" style="width:25.7pt;height:13.7pt" o:ole="">
             <v:imagedata r:id="rId104" o:title=""/>
           </v:shape>
-          <o:OLEObject Type="Embed" ProgID="Equation.DSMT4" ShapeID="_x0000_i1070" DrawAspect="Content" ObjectID="_1577181661" r:id="rId107"/>
+          <o:OLEObject Type="Embed" ProgID="Equation.DSMT4" ShapeID="_x0000_i1070" DrawAspect="Content" ObjectID="_1577182081" r:id="rId107"/>
         </w:object>
       </w:r>
       <w:r>
@@ -38883,7 +38883,7 @@
             <w:noProof/>
             <w:lang w:val="zh-CN"/>
           </w:rPr>
-          <w:t>4</w:t>
+          <w:t>13</w:t>
         </w:r>
         <w:r>
           <w:fldChar w:fldCharType="end"/>

</xml_diff>